<commit_message>
add support for page numbers in docx when present
</commit_message>
<xml_diff>
--- a/example-docs/handbook-1p.docx
+++ b/example-docs/handbook-1p.docx
@@ -285,7 +285,11 @@
       <w:pPr>
         <w:ind w:left="720" w:firstLine="0"/>
         <w:jc w:val="both"/>
-        <w:rPr/>
+        <w:rPr>
+          <w:rFonts w:ascii="Verdana" w:cs="Verdana" w:eastAsia="Verdana" w:hAnsi="Verdana"/>
+          <w:sz w:val="24"/>
+          <w:szCs w:val="24"/>
+        </w:rPr>
       </w:pPr>
       <w:r>
         <w:rPr>
@@ -295,6 +299,40 @@
           <w:rtl w:val="0"/>
         </w:rPr>
         <w:t xml:space="preserve">This Handbook does not create additional rights against the standing trustee or United States Trustee in favor of other parties.</w:t>
+      </w:r>
+    </w:p>
+    <w:p>
+      <w:pPr>
+        <w:ind w:left="0" w:firstLine="0"/>
+        <w:jc w:val="both"/>
+        <w:rPr>
+          <w:rFonts w:ascii="Verdana" w:cs="Verdana" w:eastAsia="Verdana" w:hAnsi="Verdana"/>
+          <w:sz w:val="24"/>
+          <w:szCs w:val="24"/>
+        </w:rPr>
+      </w:pPr>
+      <w:r>
+        <w:br w:type="page"/>
+      </w:r>
+      <w:r>
+        <w:rPr>
+          <w:rtl w:val="0"/>
+        </w:rPr>
+      </w:r>
+    </w:p>
+    <w:p>
+      <w:pPr>
+        <w:ind w:left="0" w:firstLine="0"/>
+        <w:jc w:val="both"/>
+        <w:rPr/>
+      </w:pPr>
+      <w:r>
+        <w:rPr>
+          <w:rFonts w:ascii="Verdana" w:cs="Verdana" w:eastAsia="Verdana" w:hAnsi="Verdana"/>
+          <w:sz w:val="24"/>
+          <w:szCs w:val="24"/>
+          <w:rtl w:val="0"/>
+        </w:rPr>
         <w:tab/>
       </w:r>
       <w:r>

</xml_diff>

<commit_message>
enhancements: add page numbers for word docs when available (#750)
* add support for page numbers in docx when present

* version and changelog

* add comment on page numbers

* add header and footer to doc elements list

* update integrations docs

* include_page_breaks kwarg for doc and docx

* merge element metadata for pagebreaks

* fix typo

* fix changelog typo

* change page number default to None

* add initial_page_number kwarg

* make page number tests in pdf more explicit

* revert test file

* update ingest tests

* update test fixture outputs

* updates to IRS forms fixtures

* ingest-test-fixtures-update

* Update ingest test fixtures (#759)

Co-authored-by: MthwRobinson <MthwRobinson@users.noreply.github.com>

---------

Co-authored-by: Unstructured-DevOps <111007769+Unstructured-DevOps@users.noreply.github.com>
Co-authored-by: MthwRobinson <MthwRobinson@users.noreply.github.com>
</commit_message>
<xml_diff>
--- a/example-docs/handbook-1p.docx
+++ b/example-docs/handbook-1p.docx
@@ -285,7 +285,11 @@
       <w:pPr>
         <w:ind w:left="720" w:firstLine="0"/>
         <w:jc w:val="both"/>
-        <w:rPr/>
+        <w:rPr>
+          <w:rFonts w:ascii="Verdana" w:cs="Verdana" w:eastAsia="Verdana" w:hAnsi="Verdana"/>
+          <w:sz w:val="24"/>
+          <w:szCs w:val="24"/>
+        </w:rPr>
       </w:pPr>
       <w:r>
         <w:rPr>
@@ -295,6 +299,40 @@
           <w:rtl w:val="0"/>
         </w:rPr>
         <w:t xml:space="preserve">This Handbook does not create additional rights against the standing trustee or United States Trustee in favor of other parties.</w:t>
+      </w:r>
+    </w:p>
+    <w:p>
+      <w:pPr>
+        <w:ind w:left="0" w:firstLine="0"/>
+        <w:jc w:val="both"/>
+        <w:rPr>
+          <w:rFonts w:ascii="Verdana" w:cs="Verdana" w:eastAsia="Verdana" w:hAnsi="Verdana"/>
+          <w:sz w:val="24"/>
+          <w:szCs w:val="24"/>
+        </w:rPr>
+      </w:pPr>
+      <w:r>
+        <w:br w:type="page"/>
+      </w:r>
+      <w:r>
+        <w:rPr>
+          <w:rtl w:val="0"/>
+        </w:rPr>
+      </w:r>
+    </w:p>
+    <w:p>
+      <w:pPr>
+        <w:ind w:left="0" w:firstLine="0"/>
+        <w:jc w:val="both"/>
+        <w:rPr/>
+      </w:pPr>
+      <w:r>
+        <w:rPr>
+          <w:rFonts w:ascii="Verdana" w:cs="Verdana" w:eastAsia="Verdana" w:hAnsi="Verdana"/>
+          <w:sz w:val="24"/>
+          <w:szCs w:val="24"/>
+          <w:rtl w:val="0"/>
+        </w:rPr>
         <w:tab/>
       </w:r>
       <w:r>

</xml_diff>

<commit_message>
fix(docx): improve page-break detection
Page breaks are reliably indicated by `w:lastRenderedPageBreak` elements
present in the document XML. Page breaks are NOT reliably indicated by
"hard" page-breaks inserted by the author and when present are redundant
to a `w:lastRenderedPageBreak` element so cause over-counting if used.
</commit_message>
<xml_diff>
--- a/example-docs/handbook-1p.docx
+++ b/example-docs/handbook-1p.docx
@@ -2,79 +2,32 @@
 <file path=word/document.xml><?xml version="1.0" encoding="utf-8"?>
 <w:document xmlns:mc="http://schemas.openxmlformats.org/markup-compatibility/2006" xmlns:o="urn:schemas-microsoft-com:office:office" xmlns:r="http://schemas.openxmlformats.org/officeDocument/2006/relationships" xmlns:m="http://schemas.openxmlformats.org/officeDocument/2006/math" xmlns:v="urn:schemas-microsoft-com:vml" xmlns:wp="http://schemas.openxmlformats.org/drawingml/2006/wordprocessingDrawing" xmlns:w10="urn:schemas-microsoft-com:office:word" xmlns:w="http://schemas.openxmlformats.org/wordprocessingml/2006/main" xmlns:wne="http://schemas.microsoft.com/office/word/2006/wordml" xmlns:sl="http://schemas.openxmlformats.org/schemaLibrary/2006/main" xmlns:a="http://schemas.openxmlformats.org/drawingml/2006/main" xmlns:pic="http://schemas.openxmlformats.org/drawingml/2006/picture" xmlns:c="http://schemas.openxmlformats.org/drawingml/2006/chart" xmlns:lc="http://schemas.openxmlformats.org/drawingml/2006/lockedCanvas" xmlns:dgm="http://schemas.openxmlformats.org/drawingml/2006/diagram" xmlns:wps="http://schemas.microsoft.com/office/word/2010/wordprocessingShape" xmlns:wpg="http://schemas.microsoft.com/office/word/2010/wordprocessingGroup" xmlns:w14="http://schemas.microsoft.com/office/word/2010/wordml" xmlns:w15="http://schemas.microsoft.com/office/word/2012/wordml">
   <w:body>
-    <w:p>
-      <w:pPr>
-        <w:rPr/>
-      </w:pPr>
-      <w:r>
-        <w:rPr>
-          <w:rtl w:val="0"/>
-        </w:rPr>
-      </w:r>
-    </w:p>
-    <w:p>
-      <w:pPr>
-        <w:rPr/>
-      </w:pPr>
-      <w:r>
-        <w:rPr>
-          <w:rtl w:val="0"/>
-        </w:rPr>
-      </w:r>
-    </w:p>
-    <w:p>
-      <w:pPr>
-        <w:rPr/>
-      </w:pPr>
-      <w:r>
-        <w:rPr>
-          <w:rtl w:val="0"/>
-        </w:rPr>
-      </w:r>
-    </w:p>
+    <w:p/>
+    <w:p/>
+    <w:p/>
     <w:p>
       <w:pPr>
         <w:jc w:val="center"/>
         <w:rPr/>
       </w:pPr>
-      <w:r>
-        <w:rPr>
-          <w:rtl w:val="0"/>
-        </w:rPr>
-      </w:r>
     </w:p>
     <w:p>
       <w:pPr>
         <w:jc w:val="center"/>
         <w:rPr/>
       </w:pPr>
-      <w:r>
-        <w:rPr>
-          <w:rtl w:val="0"/>
-        </w:rPr>
-      </w:r>
     </w:p>
     <w:p>
       <w:pPr>
         <w:jc w:val="center"/>
         <w:rPr/>
       </w:pPr>
-      <w:r>
-        <w:rPr>
-          <w:rtl w:val="0"/>
-        </w:rPr>
-      </w:r>
     </w:p>
     <w:p>
       <w:pPr>
         <w:jc w:val="center"/>
         <w:rPr/>
       </w:pPr>
-      <w:r>
-        <w:rPr>
-          <w:rtl w:val="0"/>
-        </w:rPr>
-      </w:r>
     </w:p>
     <w:p>
       <w:pPr>
@@ -97,16 +50,7 @@
         </w:rPr>
       </w:r>
     </w:p>
-    <w:p>
-      <w:pPr>
-        <w:rPr/>
-      </w:pPr>
-      <w:r>
-        <w:rPr>
-          <w:rtl w:val="0"/>
-        </w:rPr>
-      </w:r>
-    </w:p>
+    <w:p/>
     <w:p>
       <w:pPr>
         <w:jc w:val="center"/>
@@ -318,6 +262,7 @@
         <w:rPr>
           <w:rtl w:val="0"/>
         </w:rPr>
+        <w:lastRenderedPageBreak/>
       </w:r>
     </w:p>
     <w:p>

</xml_diff>

<commit_message>
fix(docx): improve page-break detection (#2036)
Page breaks are reliably indicated by `w:lastRenderedPageBreak` elements
present in the document XML. Page breaks are NOT reliably indicated by
"hard" page-breaks inserted by the author and when present are redundant
to a `w:lastRenderedPageBreak` element so cause over-counting if used.

Use rendered page-breaks only.
</commit_message>
<xml_diff>
--- a/example-docs/handbook-1p.docx
+++ b/example-docs/handbook-1p.docx
@@ -2,79 +2,32 @@
 <file path=word/document.xml><?xml version="1.0" encoding="utf-8"?>
 <w:document xmlns:mc="http://schemas.openxmlformats.org/markup-compatibility/2006" xmlns:o="urn:schemas-microsoft-com:office:office" xmlns:r="http://schemas.openxmlformats.org/officeDocument/2006/relationships" xmlns:m="http://schemas.openxmlformats.org/officeDocument/2006/math" xmlns:v="urn:schemas-microsoft-com:vml" xmlns:wp="http://schemas.openxmlformats.org/drawingml/2006/wordprocessingDrawing" xmlns:w10="urn:schemas-microsoft-com:office:word" xmlns:w="http://schemas.openxmlformats.org/wordprocessingml/2006/main" xmlns:wne="http://schemas.microsoft.com/office/word/2006/wordml" xmlns:sl="http://schemas.openxmlformats.org/schemaLibrary/2006/main" xmlns:a="http://schemas.openxmlformats.org/drawingml/2006/main" xmlns:pic="http://schemas.openxmlformats.org/drawingml/2006/picture" xmlns:c="http://schemas.openxmlformats.org/drawingml/2006/chart" xmlns:lc="http://schemas.openxmlformats.org/drawingml/2006/lockedCanvas" xmlns:dgm="http://schemas.openxmlformats.org/drawingml/2006/diagram" xmlns:wps="http://schemas.microsoft.com/office/word/2010/wordprocessingShape" xmlns:wpg="http://schemas.microsoft.com/office/word/2010/wordprocessingGroup" xmlns:w14="http://schemas.microsoft.com/office/word/2010/wordml" xmlns:w15="http://schemas.microsoft.com/office/word/2012/wordml">
   <w:body>
-    <w:p>
-      <w:pPr>
-        <w:rPr/>
-      </w:pPr>
-      <w:r>
-        <w:rPr>
-          <w:rtl w:val="0"/>
-        </w:rPr>
-      </w:r>
-    </w:p>
-    <w:p>
-      <w:pPr>
-        <w:rPr/>
-      </w:pPr>
-      <w:r>
-        <w:rPr>
-          <w:rtl w:val="0"/>
-        </w:rPr>
-      </w:r>
-    </w:p>
-    <w:p>
-      <w:pPr>
-        <w:rPr/>
-      </w:pPr>
-      <w:r>
-        <w:rPr>
-          <w:rtl w:val="0"/>
-        </w:rPr>
-      </w:r>
-    </w:p>
+    <w:p/>
+    <w:p/>
+    <w:p/>
     <w:p>
       <w:pPr>
         <w:jc w:val="center"/>
         <w:rPr/>
       </w:pPr>
-      <w:r>
-        <w:rPr>
-          <w:rtl w:val="0"/>
-        </w:rPr>
-      </w:r>
     </w:p>
     <w:p>
       <w:pPr>
         <w:jc w:val="center"/>
         <w:rPr/>
       </w:pPr>
-      <w:r>
-        <w:rPr>
-          <w:rtl w:val="0"/>
-        </w:rPr>
-      </w:r>
     </w:p>
     <w:p>
       <w:pPr>
         <w:jc w:val="center"/>
         <w:rPr/>
       </w:pPr>
-      <w:r>
-        <w:rPr>
-          <w:rtl w:val="0"/>
-        </w:rPr>
-      </w:r>
     </w:p>
     <w:p>
       <w:pPr>
         <w:jc w:val="center"/>
         <w:rPr/>
       </w:pPr>
-      <w:r>
-        <w:rPr>
-          <w:rtl w:val="0"/>
-        </w:rPr>
-      </w:r>
     </w:p>
     <w:p>
       <w:pPr>
@@ -97,16 +50,7 @@
         </w:rPr>
       </w:r>
     </w:p>
-    <w:p>
-      <w:pPr>
-        <w:rPr/>
-      </w:pPr>
-      <w:r>
-        <w:rPr>
-          <w:rtl w:val="0"/>
-        </w:rPr>
-      </w:r>
-    </w:p>
+    <w:p/>
     <w:p>
       <w:pPr>
         <w:jc w:val="center"/>
@@ -318,6 +262,7 @@
         <w:rPr>
           <w:rtl w:val="0"/>
         </w:rPr>
+        <w:lastRenderedPageBreak/>
       </w:r>
     </w:p>
     <w:p>

</xml_diff>